<commit_message>
wrote algorithm section of paper
</commit_message>
<xml_diff>
--- a/Genetic/GeneticAlgorithmPaper.docx
+++ b/Genetic/GeneticAlgorithmPaper.docx
@@ -95,8 +95,6 @@
         </w:rPr>
         <w:t xml:space="preserve"> also note this text appears different than the rest of the paper.</w:t>
       </w:r>
-      <w:bookmarkStart w:id="0" w:name="_GoBack"/>
-      <w:bookmarkEnd w:id="0"/>
     </w:p>
     <w:p>
       <w:pPr>
@@ -184,19 +182,121 @@
     </w:p>
     <w:p>
       <w:r>
+        <w:tab/>
+        <w:t>There are two different algorithms used for these experiments.  One algorithm will take the target string and use its length to generate a population of random strings of that length.  This population is then measured against the target using the fitness function, the individuals that are selected are then mutated, with a small selection undergoing crossover.  This corresponds to asexual and sexual reproduction</w:t>
+      </w:r>
+      <w:r>
+        <w:t xml:space="preserve">. </w:t>
+      </w:r>
+      <w:r>
+        <w:t xml:space="preserve"> </w:t>
+      </w:r>
+      <w:r>
+        <w:t>T</w:t>
+      </w:r>
+      <w:r>
+        <w:t xml:space="preserve">he mutated individual is kept in the population as well as its mutation, while the crossover selects a random crossover point and returns the four possible combinations of the two individuals.  For example if the individuals are {ABC, </w:t>
+      </w:r>
+      <w:proofErr w:type="spellStart"/>
+      <w:proofErr w:type="gramStart"/>
+      <w:r>
+        <w:t>abc</w:t>
+      </w:r>
+      <w:proofErr w:type="spellEnd"/>
+      <w:proofErr w:type="gramEnd"/>
+      <w:r>
+        <w:t>} and the crossover point divides them after the first character, the results would be {</w:t>
+      </w:r>
+      <w:proofErr w:type="spellStart"/>
+      <w:r>
+        <w:t>Abc</w:t>
+      </w:r>
+      <w:proofErr w:type="spellEnd"/>
+      <w:r>
+        <w:t xml:space="preserve">, </w:t>
+      </w:r>
+      <w:proofErr w:type="spellStart"/>
+      <w:r>
+        <w:t>aBC</w:t>
+      </w:r>
+      <w:proofErr w:type="spellEnd"/>
+      <w:r>
+        <w:t xml:space="preserve">, </w:t>
+      </w:r>
+      <w:proofErr w:type="spellStart"/>
+      <w:r>
+        <w:t>bcA</w:t>
+      </w:r>
+      <w:proofErr w:type="spellEnd"/>
+      <w:r>
+        <w:t xml:space="preserve">, </w:t>
+      </w:r>
+      <w:proofErr w:type="spellStart"/>
+      <w:r>
+        <w:t>BCa</w:t>
+      </w:r>
+      <w:proofErr w:type="spellEnd"/>
+      <w:r>
+        <w:t>}</w:t>
+      </w:r>
+      <w:r>
+        <w:t xml:space="preserve">.  The mutation selects a random character from the string and changes it to either the character before or after it.  </w:t>
+      </w:r>
+    </w:p>
+    <w:p>
+      <w:r>
+        <w:tab/>
+        <w:t xml:space="preserve">The other algorithm used differs in a few important ways.  The population generated consists of various length binary strings.  The binary string is then used to generate a character string.  The character string generated </w:t>
+      </w:r>
+      <w:r>
+        <w:lastRenderedPageBreak/>
+        <w:t xml:space="preserve">is what the fitness test ‘grades’.  The fitness test grades the strings based on length and content.  The closer they are to the target the better their grade is.  </w:t>
+      </w:r>
+      <w:r>
+        <w:t xml:space="preserve">A selection of the population is made which will breed.  The breeding is random among the selection, and consists of a crossover similar to the other algorithm, except the crossover point is limited to the length of the shorter of the two strings as the length is not predetermined. </w:t>
+      </w:r>
+    </w:p>
+    <w:p>
+      <w:pPr>
+        <w:rPr>
+          <w:strike/>
+        </w:rPr>
+      </w:pPr>
+      <w:bookmarkStart w:id="0" w:name="_GoBack"/>
+      <w:r>
+        <w:rPr>
+          <w:strike/>
+        </w:rPr>
         <w:t>A short description of the main algorithm of the paper</w:t>
       </w:r>
     </w:p>
     <w:p>
-      <w:r>
+      <w:pPr>
+        <w:rPr>
+          <w:strike/>
+        </w:rPr>
+      </w:pPr>
+      <w:r>
+        <w:rPr>
+          <w:strike/>
+        </w:rPr>
         <w:t>You could refer to authors here</w:t>
       </w:r>
     </w:p>
     <w:p>
-      <w:r>
+      <w:pPr>
+        <w:rPr>
+          <w:strike/>
+        </w:rPr>
+      </w:pPr>
+      <w:r>
+        <w:rPr>
+          <w:strike/>
+        </w:rPr>
         <w:t>1-3 paragraphs</w:t>
       </w:r>
     </w:p>
+    <w:bookmarkEnd w:id="0"/>
     <w:p>
       <w:pPr>
         <w:pStyle w:val="Heading1"/>
@@ -387,7 +487,6 @@
     </w:p>
     <w:p>
       <w:r>
-        <w:lastRenderedPageBreak/>
         <w:t>References should be mentioned somewhere in the paper</w:t>
       </w:r>
     </w:p>

</xml_diff>

<commit_message>
Added Fitness Proportionate and Ranked Select
</commit_message>
<xml_diff>
--- a/Genetic/GeneticAlgorithmPaper.docx
+++ b/Genetic/GeneticAlgorithmPaper.docx
@@ -95,6 +95,8 @@
         </w:rPr>
         <w:t xml:space="preserve"> also note this text appears different than the rest of the paper.</w:t>
       </w:r>
+      <w:bookmarkStart w:id="0" w:name="_GoBack"/>
+      <w:bookmarkEnd w:id="0"/>
     </w:p>
     <w:p>
       <w:pPr>
@@ -182,121 +184,19 @@
     </w:p>
     <w:p>
       <w:r>
-        <w:tab/>
-        <w:t>There are two different algorithms used for these experiments.  One algorithm will take the target string and use its length to generate a population of random strings of that length.  This population is then measured against the target using the fitness function, the individuals that are selected are then mutated, with a small selection undergoing crossover.  This corresponds to asexual and sexual reproduction</w:t>
-      </w:r>
-      <w:r>
-        <w:t xml:space="preserve">. </w:t>
-      </w:r>
-      <w:r>
-        <w:t xml:space="preserve"> </w:t>
-      </w:r>
-      <w:r>
-        <w:t>T</w:t>
-      </w:r>
-      <w:r>
-        <w:t xml:space="preserve">he mutated individual is kept in the population as well as its mutation, while the crossover selects a random crossover point and returns the four possible combinations of the two individuals.  For example if the individuals are {ABC, </w:t>
-      </w:r>
-      <w:proofErr w:type="spellStart"/>
-      <w:proofErr w:type="gramStart"/>
-      <w:r>
-        <w:t>abc</w:t>
-      </w:r>
-      <w:proofErr w:type="spellEnd"/>
-      <w:proofErr w:type="gramEnd"/>
-      <w:r>
-        <w:t>} and the crossover point divides them after the first character, the results would be {</w:t>
-      </w:r>
-      <w:proofErr w:type="spellStart"/>
-      <w:r>
-        <w:t>Abc</w:t>
-      </w:r>
-      <w:proofErr w:type="spellEnd"/>
-      <w:r>
-        <w:t xml:space="preserve">, </w:t>
-      </w:r>
-      <w:proofErr w:type="spellStart"/>
-      <w:r>
-        <w:t>aBC</w:t>
-      </w:r>
-      <w:proofErr w:type="spellEnd"/>
-      <w:r>
-        <w:t xml:space="preserve">, </w:t>
-      </w:r>
-      <w:proofErr w:type="spellStart"/>
-      <w:r>
-        <w:t>bcA</w:t>
-      </w:r>
-      <w:proofErr w:type="spellEnd"/>
-      <w:r>
-        <w:t xml:space="preserve">, </w:t>
-      </w:r>
-      <w:proofErr w:type="spellStart"/>
-      <w:r>
-        <w:t>BCa</w:t>
-      </w:r>
-      <w:proofErr w:type="spellEnd"/>
-      <w:r>
-        <w:t>}</w:t>
-      </w:r>
-      <w:r>
-        <w:t xml:space="preserve">.  The mutation selects a random character from the string and changes it to either the character before or after it.  </w:t>
-      </w:r>
-    </w:p>
-    <w:p>
-      <w:r>
-        <w:tab/>
-        <w:t xml:space="preserve">The other algorithm used differs in a few important ways.  The population generated consists of various length binary strings.  The binary string is then used to generate a character string.  The character string generated </w:t>
-      </w:r>
-      <w:r>
-        <w:lastRenderedPageBreak/>
-        <w:t xml:space="preserve">is what the fitness test ‘grades’.  The fitness test grades the strings based on length and content.  The closer they are to the target the better their grade is.  </w:t>
-      </w:r>
-      <w:r>
-        <w:t xml:space="preserve">A selection of the population is made which will breed.  The breeding is random among the selection, and consists of a crossover similar to the other algorithm, except the crossover point is limited to the length of the shorter of the two strings as the length is not predetermined. </w:t>
-      </w:r>
-    </w:p>
-    <w:p>
-      <w:pPr>
-        <w:rPr>
-          <w:strike/>
-        </w:rPr>
-      </w:pPr>
-      <w:bookmarkStart w:id="0" w:name="_GoBack"/>
-      <w:r>
-        <w:rPr>
-          <w:strike/>
-        </w:rPr>
         <w:t>A short description of the main algorithm of the paper</w:t>
       </w:r>
     </w:p>
     <w:p>
-      <w:pPr>
-        <w:rPr>
-          <w:strike/>
-        </w:rPr>
-      </w:pPr>
-      <w:r>
-        <w:rPr>
-          <w:strike/>
-        </w:rPr>
+      <w:r>
         <w:t>You could refer to authors here</w:t>
       </w:r>
     </w:p>
     <w:p>
-      <w:pPr>
-        <w:rPr>
-          <w:strike/>
-        </w:rPr>
-      </w:pPr>
-      <w:r>
-        <w:rPr>
-          <w:strike/>
-        </w:rPr>
+      <w:r>
         <w:t>1-3 paragraphs</w:t>
       </w:r>
     </w:p>
-    <w:bookmarkEnd w:id="0"/>
     <w:p>
       <w:pPr>
         <w:pStyle w:val="Heading1"/>
@@ -487,6 +387,7 @@
     </w:p>
     <w:p>
       <w:r>
+        <w:lastRenderedPageBreak/>
         <w:t>References should be mentioned somewhere in the paper</w:t>
       </w:r>
     </w:p>

</xml_diff>